<commit_message>
Update cau hoi ve mau sac
</commit_message>
<xml_diff>
--- a/cau hoi mau sac.docx
+++ b/cau hoi mau sac.docx
@@ -169,33 +169,57 @@
           <w:ilvl w:val="0"/>
           <w:numId w:val="2"/>
         </w:numPr>
-      </w:pPr>
-      <w:proofErr w:type="spellStart"/>
-      <w:r>
-        <w:t>Tím</w:t>
-      </w:r>
-      <w:proofErr w:type="spellEnd"/>
-      <w:r>
+        <w:rPr>
+          <w:color w:val="FF0000"/>
+        </w:rPr>
+      </w:pPr>
+      <w:proofErr w:type="spellStart"/>
+      <w:r>
+        <w:rPr>
+          <w:color w:val="FF0000"/>
+        </w:rPr>
+        <w:t>Đỏ</w:t>
+      </w:r>
+      <w:proofErr w:type="spellEnd"/>
+      <w:r>
+        <w:rPr>
+          <w:color w:val="FF0000"/>
+        </w:rPr>
         <w:t xml:space="preserve">, </w:t>
       </w:r>
       <w:proofErr w:type="spellStart"/>
       <w:r>
+        <w:rPr>
+          <w:color w:val="FF0000"/>
+        </w:rPr>
         <w:t>xanh</w:t>
       </w:r>
       <w:proofErr w:type="spellEnd"/>
       <w:r>
-        <w:t xml:space="preserve"> </w:t>
-      </w:r>
-      <w:proofErr w:type="spellStart"/>
-      <w:r>
+        <w:rPr>
+          <w:color w:val="FF0000"/>
+        </w:rPr>
+        <w:t xml:space="preserve"> </w:t>
+      </w:r>
+      <w:proofErr w:type="spellStart"/>
+      <w:r>
+        <w:rPr>
+          <w:color w:val="FF0000"/>
+        </w:rPr>
         <w:t>dương</w:t>
       </w:r>
       <w:proofErr w:type="spellEnd"/>
       <w:r>
+        <w:rPr>
+          <w:color w:val="FF0000"/>
+        </w:rPr>
         <w:t xml:space="preserve">, </w:t>
       </w:r>
       <w:proofErr w:type="spellStart"/>
       <w:r>
+        <w:rPr>
+          <w:color w:val="FF0000"/>
+        </w:rPr>
         <w:t>vàng</w:t>
       </w:r>
       <w:proofErr w:type="spellEnd"/>
@@ -252,13 +276,7 @@
       </w:r>
       <w:proofErr w:type="spellEnd"/>
       <w:r>
-        <w:t xml:space="preserve"> </w:t>
-      </w:r>
-      <w:r>
-        <w:t>cam</w:t>
-      </w:r>
-      <w:r>
-        <w:t xml:space="preserve"> </w:t>
+        <w:t xml:space="preserve"> cam </w:t>
       </w:r>
       <w:proofErr w:type="spellStart"/>
       <w:r>
@@ -364,17 +382,29 @@
           <w:ilvl w:val="0"/>
           <w:numId w:val="3"/>
         </w:numPr>
-      </w:pPr>
-      <w:proofErr w:type="spellStart"/>
-      <w:r>
+        <w:rPr>
+          <w:color w:val="FF0000"/>
+        </w:rPr>
+      </w:pPr>
+      <w:proofErr w:type="spellStart"/>
+      <w:r>
+        <w:rPr>
+          <w:color w:val="FF0000"/>
+        </w:rPr>
         <w:t>Vàng</w:t>
       </w:r>
       <w:proofErr w:type="spellEnd"/>
       <w:r>
+        <w:rPr>
+          <w:color w:val="FF0000"/>
+        </w:rPr>
         <w:t xml:space="preserve">, </w:t>
       </w:r>
       <w:proofErr w:type="spellStart"/>
       <w:r>
+        <w:rPr>
+          <w:color w:val="FF0000"/>
+        </w:rPr>
         <w:t>đỏ</w:t>
       </w:r>
       <w:proofErr w:type="spellEnd"/>
@@ -521,9 +551,15 @@
           <w:ilvl w:val="0"/>
           <w:numId w:val="4"/>
         </w:numPr>
-      </w:pPr>
-      <w:proofErr w:type="spellStart"/>
-      <w:r>
+        <w:rPr>
+          <w:color w:val="FF0000"/>
+        </w:rPr>
+      </w:pPr>
+      <w:proofErr w:type="spellStart"/>
+      <w:r>
+        <w:rPr>
+          <w:color w:val="FF0000"/>
+        </w:rPr>
         <w:t>Tím</w:t>
       </w:r>
       <w:proofErr w:type="spellEnd"/>
@@ -694,17 +730,29 @@
           <w:ilvl w:val="0"/>
           <w:numId w:val="5"/>
         </w:numPr>
-      </w:pPr>
-      <w:proofErr w:type="spellStart"/>
-      <w:r>
+        <w:rPr>
+          <w:color w:val="FF0000"/>
+        </w:rPr>
+      </w:pPr>
+      <w:proofErr w:type="spellStart"/>
+      <w:r>
+        <w:rPr>
+          <w:color w:val="FF0000"/>
+        </w:rPr>
         <w:t>Xanh</w:t>
       </w:r>
       <w:proofErr w:type="spellEnd"/>
       <w:r>
-        <w:t xml:space="preserve"> </w:t>
-      </w:r>
-      <w:proofErr w:type="spellStart"/>
-      <w:r>
+        <w:rPr>
+          <w:color w:val="FF0000"/>
+        </w:rPr>
+        <w:t xml:space="preserve"> </w:t>
+      </w:r>
+      <w:proofErr w:type="spellStart"/>
+      <w:r>
+        <w:rPr>
+          <w:color w:val="FF0000"/>
+        </w:rPr>
         <w:t>lá</w:t>
       </w:r>
       <w:proofErr w:type="spellEnd"/>
@@ -720,6 +768,390 @@
       <w:proofErr w:type="spellStart"/>
       <w:r>
         <w:t>Đỏ</w:t>
+      </w:r>
+      <w:proofErr w:type="spellEnd"/>
+    </w:p>
+    <w:p>
+      <w:pPr>
+        <w:pStyle w:val="ListParagraph"/>
+        <w:numPr>
+          <w:ilvl w:val="0"/>
+          <w:numId w:val="1"/>
+        </w:numPr>
+      </w:pPr>
+      <w:proofErr w:type="spellStart"/>
+      <w:r>
+        <w:t>Trộn</w:t>
+      </w:r>
+      <w:proofErr w:type="spellEnd"/>
+      <w:r>
+        <w:t xml:space="preserve"> </w:t>
+      </w:r>
+      <w:proofErr w:type="spellStart"/>
+      <w:r>
+        <w:t>màu</w:t>
+      </w:r>
+      <w:proofErr w:type="spellEnd"/>
+      <w:r>
+        <w:t xml:space="preserve"> </w:t>
+      </w:r>
+      <w:proofErr w:type="spellStart"/>
+      <w:r>
+        <w:t>đỏ</w:t>
+      </w:r>
+      <w:proofErr w:type="spellEnd"/>
+      <w:r>
+        <w:t xml:space="preserve"> </w:t>
+      </w:r>
+      <w:proofErr w:type="spellStart"/>
+      <w:r>
+        <w:t>với</w:t>
+      </w:r>
+      <w:proofErr w:type="spellEnd"/>
+      <w:r>
+        <w:t xml:space="preserve"> </w:t>
+      </w:r>
+      <w:proofErr w:type="spellStart"/>
+      <w:r>
+        <w:t>màu</w:t>
+      </w:r>
+      <w:proofErr w:type="spellEnd"/>
+      <w:r>
+        <w:t xml:space="preserve"> </w:t>
+      </w:r>
+      <w:proofErr w:type="spellStart"/>
+      <w:r>
+        <w:t>tím</w:t>
+      </w:r>
+      <w:proofErr w:type="spellEnd"/>
+      <w:r>
+        <w:t xml:space="preserve"> </w:t>
+      </w:r>
+      <w:proofErr w:type="spellStart"/>
+      <w:r>
+        <w:t>thành</w:t>
+      </w:r>
+      <w:proofErr w:type="spellEnd"/>
+      <w:r>
+        <w:t xml:space="preserve"> </w:t>
+      </w:r>
+      <w:proofErr w:type="spellStart"/>
+      <w:r>
+        <w:t>màu</w:t>
+      </w:r>
+      <w:proofErr w:type="spellEnd"/>
+      <w:r>
+        <w:t xml:space="preserve"> </w:t>
+      </w:r>
+      <w:proofErr w:type="spellStart"/>
+      <w:proofErr w:type="gramStart"/>
+      <w:r>
+        <w:t>gì</w:t>
+      </w:r>
+      <w:proofErr w:type="spellEnd"/>
+      <w:r>
+        <w:t xml:space="preserve"> ?</w:t>
+      </w:r>
+      <w:proofErr w:type="gramEnd"/>
+    </w:p>
+    <w:p>
+      <w:pPr>
+        <w:pStyle w:val="ListParagraph"/>
+        <w:numPr>
+          <w:ilvl w:val="0"/>
+          <w:numId w:val="10"/>
+        </w:numPr>
+      </w:pPr>
+      <w:proofErr w:type="spellStart"/>
+      <w:r>
+        <w:t>Màu</w:t>
+      </w:r>
+      <w:proofErr w:type="spellEnd"/>
+      <w:r>
+        <w:t xml:space="preserve"> </w:t>
+      </w:r>
+      <w:proofErr w:type="spellStart"/>
+      <w:r>
+        <w:t>vàng</w:t>
+      </w:r>
+      <w:proofErr w:type="spellEnd"/>
+    </w:p>
+    <w:p>
+      <w:pPr>
+        <w:pStyle w:val="ListParagraph"/>
+        <w:numPr>
+          <w:ilvl w:val="0"/>
+          <w:numId w:val="10"/>
+        </w:numPr>
+        <w:rPr>
+          <w:color w:val="FF0000"/>
+        </w:rPr>
+      </w:pPr>
+      <w:proofErr w:type="spellStart"/>
+      <w:r>
+        <w:rPr>
+          <w:color w:val="FF0000"/>
+        </w:rPr>
+        <w:t>Màu</w:t>
+      </w:r>
+      <w:proofErr w:type="spellEnd"/>
+      <w:r>
+        <w:rPr>
+          <w:color w:val="FF0000"/>
+        </w:rPr>
+        <w:t xml:space="preserve"> </w:t>
+      </w:r>
+      <w:proofErr w:type="spellStart"/>
+      <w:r>
+        <w:rPr>
+          <w:color w:val="FF0000"/>
+        </w:rPr>
+        <w:t>hồng</w:t>
+      </w:r>
+      <w:proofErr w:type="spellEnd"/>
+    </w:p>
+    <w:p>
+      <w:pPr>
+        <w:pStyle w:val="ListParagraph"/>
+        <w:numPr>
+          <w:ilvl w:val="0"/>
+          <w:numId w:val="10"/>
+        </w:numPr>
+      </w:pPr>
+      <w:proofErr w:type="spellStart"/>
+      <w:r>
+        <w:t>Màu</w:t>
+      </w:r>
+      <w:proofErr w:type="spellEnd"/>
+      <w:r>
+        <w:t xml:space="preserve"> </w:t>
+      </w:r>
+      <w:proofErr w:type="spellStart"/>
+      <w:r>
+        <w:t>xanh</w:t>
+      </w:r>
+      <w:proofErr w:type="spellEnd"/>
+      <w:r>
+        <w:t xml:space="preserve"> </w:t>
+      </w:r>
+      <w:proofErr w:type="spellStart"/>
+      <w:r>
+        <w:t>lá</w:t>
+      </w:r>
+      <w:proofErr w:type="spellEnd"/>
+    </w:p>
+    <w:p>
+      <w:pPr>
+        <w:pStyle w:val="ListParagraph"/>
+        <w:numPr>
+          <w:ilvl w:val="0"/>
+          <w:numId w:val="10"/>
+        </w:numPr>
+      </w:pPr>
+      <w:proofErr w:type="spellStart"/>
+      <w:r>
+        <w:t>Màu</w:t>
+      </w:r>
+      <w:proofErr w:type="spellEnd"/>
+      <w:r>
+        <w:t xml:space="preserve"> </w:t>
+      </w:r>
+      <w:proofErr w:type="spellStart"/>
+      <w:r>
+        <w:t>trắng</w:t>
+      </w:r>
+      <w:proofErr w:type="spellEnd"/>
+    </w:p>
+    <w:p>
+      <w:pPr>
+        <w:pStyle w:val="ListParagraph"/>
+        <w:numPr>
+          <w:ilvl w:val="0"/>
+          <w:numId w:val="1"/>
+        </w:numPr>
+      </w:pPr>
+      <w:proofErr w:type="spellStart"/>
+      <w:r>
+        <w:t>Màu</w:t>
+      </w:r>
+      <w:proofErr w:type="spellEnd"/>
+      <w:r>
+        <w:t xml:space="preserve"> </w:t>
+      </w:r>
+      <w:proofErr w:type="spellStart"/>
+      <w:r>
+        <w:t>đỏ</w:t>
+      </w:r>
+      <w:proofErr w:type="spellEnd"/>
+      <w:r>
+        <w:t xml:space="preserve"> </w:t>
+      </w:r>
+      <w:proofErr w:type="spellStart"/>
+      <w:r>
+        <w:t>trộn</w:t>
+      </w:r>
+      <w:proofErr w:type="spellEnd"/>
+      <w:r>
+        <w:t xml:space="preserve"> </w:t>
+      </w:r>
+      <w:proofErr w:type="spellStart"/>
+      <w:r>
+        <w:t>với</w:t>
+      </w:r>
+      <w:proofErr w:type="spellEnd"/>
+      <w:r>
+        <w:t xml:space="preserve"> </w:t>
+      </w:r>
+      <w:proofErr w:type="spellStart"/>
+      <w:r>
+        <w:t>màu</w:t>
+      </w:r>
+      <w:proofErr w:type="spellEnd"/>
+      <w:r>
+        <w:t xml:space="preserve"> </w:t>
+      </w:r>
+      <w:proofErr w:type="spellStart"/>
+      <w:r>
+        <w:t>xanh</w:t>
+      </w:r>
+      <w:proofErr w:type="spellEnd"/>
+      <w:r>
+        <w:t xml:space="preserve"> </w:t>
+      </w:r>
+      <w:proofErr w:type="spellStart"/>
+      <w:r>
+        <w:t>lá</w:t>
+      </w:r>
+      <w:proofErr w:type="spellEnd"/>
+      <w:r>
+        <w:t xml:space="preserve"> </w:t>
+      </w:r>
+      <w:proofErr w:type="spellStart"/>
+      <w:r>
+        <w:t>cây</w:t>
+      </w:r>
+      <w:proofErr w:type="spellEnd"/>
+      <w:r>
+        <w:t xml:space="preserve"> </w:t>
+      </w:r>
+      <w:proofErr w:type="spellStart"/>
+      <w:r>
+        <w:t>thành</w:t>
+      </w:r>
+      <w:proofErr w:type="spellEnd"/>
+      <w:r>
+        <w:t xml:space="preserve"> </w:t>
+      </w:r>
+      <w:proofErr w:type="spellStart"/>
+      <w:r>
+        <w:t>màu</w:t>
+      </w:r>
+      <w:proofErr w:type="spellEnd"/>
+      <w:r>
+        <w:t xml:space="preserve"> </w:t>
+      </w:r>
+      <w:proofErr w:type="spellStart"/>
+      <w:proofErr w:type="gramStart"/>
+      <w:r>
+        <w:t>gì</w:t>
+      </w:r>
+      <w:proofErr w:type="spellEnd"/>
+      <w:r>
+        <w:t xml:space="preserve"> ?</w:t>
+      </w:r>
+      <w:proofErr w:type="gramEnd"/>
+    </w:p>
+    <w:p>
+      <w:pPr>
+        <w:pStyle w:val="ListParagraph"/>
+        <w:numPr>
+          <w:ilvl w:val="0"/>
+          <w:numId w:val="11"/>
+        </w:numPr>
+      </w:pPr>
+      <w:proofErr w:type="spellStart"/>
+      <w:r>
+        <w:t>Tím</w:t>
+      </w:r>
+      <w:proofErr w:type="spellEnd"/>
+    </w:p>
+    <w:p>
+      <w:pPr>
+        <w:pStyle w:val="ListParagraph"/>
+        <w:numPr>
+          <w:ilvl w:val="0"/>
+          <w:numId w:val="11"/>
+        </w:numPr>
+      </w:pPr>
+      <w:proofErr w:type="spellStart"/>
+      <w:r>
+        <w:t>Xám</w:t>
+      </w:r>
+      <w:proofErr w:type="spellEnd"/>
+      <w:r>
+        <w:t xml:space="preserve"> </w:t>
+      </w:r>
+      <w:proofErr w:type="spellStart"/>
+      <w:r>
+        <w:t>ánh</w:t>
+      </w:r>
+      <w:proofErr w:type="spellEnd"/>
+      <w:r>
+        <w:t xml:space="preserve"> </w:t>
+      </w:r>
+      <w:proofErr w:type="spellStart"/>
+      <w:r>
+        <w:t>tím</w:t>
+      </w:r>
+      <w:proofErr w:type="spellEnd"/>
+    </w:p>
+    <w:p>
+      <w:pPr>
+        <w:pStyle w:val="ListParagraph"/>
+        <w:numPr>
+          <w:ilvl w:val="0"/>
+          <w:numId w:val="11"/>
+        </w:numPr>
+        <w:rPr>
+          <w:color w:val="FF0000"/>
+        </w:rPr>
+      </w:pPr>
+      <w:proofErr w:type="spellStart"/>
+      <w:r>
+        <w:rPr>
+          <w:color w:val="FF0000"/>
+        </w:rPr>
+        <w:t>Vàng</w:t>
+      </w:r>
+      <w:proofErr w:type="spellEnd"/>
+    </w:p>
+    <w:p>
+      <w:pPr>
+        <w:pStyle w:val="ListParagraph"/>
+        <w:numPr>
+          <w:ilvl w:val="0"/>
+          <w:numId w:val="11"/>
+        </w:numPr>
+      </w:pPr>
+      <w:proofErr w:type="spellStart"/>
+      <w:r>
+        <w:t>Vàng</w:t>
+      </w:r>
+      <w:proofErr w:type="spellEnd"/>
+      <w:r>
+        <w:t xml:space="preserve"> </w:t>
+      </w:r>
+      <w:proofErr w:type="spellStart"/>
+      <w:r>
+        <w:t>ánh</w:t>
+      </w:r>
+      <w:proofErr w:type="spellEnd"/>
+      <w:r>
+        <w:t xml:space="preserve"> </w:t>
+      </w:r>
+      <w:proofErr w:type="spellStart"/>
+      <w:r>
+        <w:t>tím</w:t>
       </w:r>
       <w:proofErr w:type="spellEnd"/>
     </w:p>
@@ -1146,6 +1578,29 @@
           <w:ilvl w:val="0"/>
           <w:numId w:val="6"/>
         </w:numPr>
+        <w:rPr>
+          <w:color w:val="FF0000"/>
+        </w:rPr>
+      </w:pPr>
+      <w:bookmarkStart w:id="0" w:name="_GoBack"/>
+      <w:r>
+        <w:rPr>
+          <w:rFonts w:ascii="Arial" w:eastAsia="Times New Roman" w:hAnsi="Arial" w:cs="Arial"/>
+          <w:color w:val="FF0000"/>
+          <w:sz w:val="27"/>
+          <w:szCs w:val="27"/>
+        </w:rPr>
+        <w:t>2</w:t>
+      </w:r>
+    </w:p>
+    <w:bookmarkEnd w:id="0"/>
+    <w:p>
+      <w:pPr>
+        <w:pStyle w:val="ListParagraph"/>
+        <w:numPr>
+          <w:ilvl w:val="0"/>
+          <w:numId w:val="6"/>
+        </w:numPr>
       </w:pPr>
       <w:r>
         <w:rPr>
@@ -1154,7 +1609,7 @@
           <w:sz w:val="27"/>
           <w:szCs w:val="27"/>
         </w:rPr>
-        <w:t>2</w:t>
+        <w:t>3</w:t>
       </w:r>
     </w:p>
     <w:p>
@@ -1172,24 +1627,6 @@
           <w:sz w:val="27"/>
           <w:szCs w:val="27"/>
         </w:rPr>
-        <w:t>3</w:t>
-      </w:r>
-    </w:p>
-    <w:p>
-      <w:pPr>
-        <w:pStyle w:val="ListParagraph"/>
-        <w:numPr>
-          <w:ilvl w:val="0"/>
-          <w:numId w:val="6"/>
-        </w:numPr>
-      </w:pPr>
-      <w:r>
-        <w:rPr>
-          <w:rFonts w:ascii="Arial" w:eastAsia="Times New Roman" w:hAnsi="Arial" w:cs="Arial"/>
-          <w:color w:val="222222"/>
-          <w:sz w:val="27"/>
-          <w:szCs w:val="27"/>
-        </w:rPr>
         <w:t>4</w:t>
       </w:r>
     </w:p>
@@ -1244,6 +1681,9 @@
         <w:pStyle w:val="ListParagraph"/>
       </w:pPr>
       <w:r>
+        <w:rPr>
+          <w:noProof/>
+        </w:rPr>
         <w:lastRenderedPageBreak/>
         <w:drawing>
           <wp:inline distT="0" distB="0" distL="0" distR="0" wp14:anchorId="78569750" wp14:editId="3A64638F">
@@ -1330,6 +1770,9 @@
         <w:pStyle w:val="ListParagraph"/>
       </w:pPr>
       <w:r>
+        <w:rPr>
+          <w:noProof/>
+        </w:rPr>
         <w:drawing>
           <wp:inline distT="0" distB="0" distL="0" distR="0" wp14:anchorId="58511BEB" wp14:editId="7E436B8A">
             <wp:extent cx="3077004" cy="2924583"/>
@@ -1455,6 +1898,9 @@
         <w:pStyle w:val="ListParagraph"/>
       </w:pPr>
       <w:r>
+        <w:rPr>
+          <w:noProof/>
+        </w:rPr>
         <w:lastRenderedPageBreak/>
         <w:drawing>
           <wp:inline distT="0" distB="0" distL="0" distR="0" wp14:anchorId="3E6F5BE0" wp14:editId="00F85011">
@@ -1608,6 +2054,9 @@
         <w:pStyle w:val="ListParagraph"/>
       </w:pPr>
       <w:r>
+        <w:rPr>
+          <w:noProof/>
+        </w:rPr>
         <w:drawing>
           <wp:inline distT="0" distB="0" distL="0" distR="0" wp14:anchorId="7E634CD3" wp14:editId="428733F6">
             <wp:extent cx="3886742" cy="3486637"/>
@@ -1658,10 +2107,7 @@
       </w:r>
       <w:proofErr w:type="spellStart"/>
       <w:r>
-        <w:t>K</w:t>
-      </w:r>
-      <w:r>
-        <w:t>éo</w:t>
+        <w:t>Kéo</w:t>
       </w:r>
       <w:proofErr w:type="spellEnd"/>
       <w:r>
@@ -1766,6 +2212,9 @@
         <w:pStyle w:val="ListParagraph"/>
       </w:pPr>
       <w:r>
+        <w:rPr>
+          <w:noProof/>
+        </w:rPr>
         <w:lastRenderedPageBreak/>
         <w:drawing>
           <wp:inline distT="0" distB="0" distL="0" distR="0" wp14:anchorId="0A7CDFBB" wp14:editId="50990A80">
@@ -1922,6 +2371,9 @@
         <w:pStyle w:val="ListParagraph"/>
       </w:pPr>
       <w:r>
+        <w:rPr>
+          <w:noProof/>
+        </w:rPr>
         <w:drawing>
           <wp:inline distT="0" distB="0" distL="0" distR="0" wp14:anchorId="0027B364" wp14:editId="0B7B4F08">
             <wp:extent cx="3724795" cy="3372321"/>
@@ -2079,6 +2531,9 @@
         <w:pStyle w:val="ListParagraph"/>
       </w:pPr>
       <w:r>
+        <w:rPr>
+          <w:noProof/>
+        </w:rPr>
         <w:lastRenderedPageBreak/>
         <w:drawing>
           <wp:anchor distT="0" distB="0" distL="114300" distR="114300" simplePos="0" relativeHeight="251658240" behindDoc="0" locked="0" layoutInCell="1" allowOverlap="1">
@@ -2316,6 +2771,9 @@
         <w:pStyle w:val="ListParagraph"/>
       </w:pPr>
       <w:r>
+        <w:rPr>
+          <w:noProof/>
+        </w:rPr>
         <w:drawing>
           <wp:inline distT="0" distB="0" distL="0" distR="0" wp14:anchorId="48C85E4B" wp14:editId="3AA78A07">
             <wp:extent cx="1800476" cy="1857634"/>
@@ -2508,10 +2966,7 @@
       </w:r>
       <w:proofErr w:type="gramStart"/>
       <w:r>
-        <w:t>cam</w:t>
-      </w:r>
-      <w:r>
-        <w:t xml:space="preserve"> ?</w:t>
+        <w:t>cam ?</w:t>
       </w:r>
       <w:proofErr w:type="gramEnd"/>
     </w:p>
@@ -2520,6 +2975,9 @@
         <w:pStyle w:val="ListParagraph"/>
       </w:pPr>
       <w:r>
+        <w:rPr>
+          <w:noProof/>
+        </w:rPr>
         <w:lastRenderedPageBreak/>
         <w:drawing>
           <wp:inline distT="0" distB="0" distL="0" distR="0" wp14:anchorId="2908ACDF" wp14:editId="4CDC9DC9">
@@ -2727,6 +3185,9 @@
         <w:pStyle w:val="ListParagraph"/>
       </w:pPr>
       <w:r>
+        <w:rPr>
+          <w:noProof/>
+        </w:rPr>
         <w:drawing>
           <wp:inline distT="0" distB="0" distL="0" distR="0" wp14:anchorId="28AEF915" wp14:editId="362CEF33">
             <wp:extent cx="1743318" cy="1705213"/>
@@ -2890,6 +3351,9 @@
         <w:pStyle w:val="ListParagraph"/>
       </w:pPr>
       <w:r>
+        <w:rPr>
+          <w:noProof/>
+        </w:rPr>
         <w:lastRenderedPageBreak/>
         <w:drawing>
           <wp:inline distT="0" distB="0" distL="0" distR="0" wp14:anchorId="72358279" wp14:editId="3EB36AEB">
@@ -2933,6 +3397,9 @@
         <w:pStyle w:val="ListParagraph"/>
       </w:pPr>
       <w:r>
+        <w:rPr>
+          <w:noProof/>
+        </w:rPr>
         <w:lastRenderedPageBreak/>
         <w:drawing>
           <wp:inline distT="0" distB="0" distL="0" distR="0" wp14:anchorId="0F0C8052" wp14:editId="3708E8D9">
@@ -3317,6 +3784,9 @@
         <w:pStyle w:val="ListParagraph"/>
       </w:pPr>
       <w:r>
+        <w:rPr>
+          <w:noProof/>
+        </w:rPr>
         <w:lastRenderedPageBreak/>
         <w:drawing>
           <wp:inline distT="0" distB="0" distL="0" distR="0" wp14:anchorId="218A8E8F" wp14:editId="5B8BBC38">
@@ -3360,6 +3830,9 @@
         <w:pStyle w:val="ListParagraph"/>
       </w:pPr>
       <w:r>
+        <w:rPr>
+          <w:noProof/>
+        </w:rPr>
         <w:drawing>
           <wp:inline distT="0" distB="0" distL="0" distR="0" wp14:anchorId="1887C14E" wp14:editId="0E518BC7">
             <wp:extent cx="5943600" cy="2618105"/>
@@ -3575,6 +4048,9 @@
         <w:pStyle w:val="ListParagraph"/>
       </w:pPr>
       <w:r>
+        <w:rPr>
+          <w:noProof/>
+        </w:rPr>
         <w:lastRenderedPageBreak/>
         <w:drawing>
           <wp:inline distT="0" distB="0" distL="0" distR="0" wp14:anchorId="10AA2066" wp14:editId="69A9AC57">
@@ -3618,6 +4094,9 @@
         <w:pStyle w:val="ListParagraph"/>
       </w:pPr>
       <w:r>
+        <w:rPr>
+          <w:noProof/>
+        </w:rPr>
         <w:lastRenderedPageBreak/>
         <w:drawing>
           <wp:inline distT="0" distB="0" distL="0" distR="0" wp14:anchorId="2D595497" wp14:editId="7154321D">
@@ -3737,6 +4216,9 @@
         </w:rPr>
       </w:pPr>
       <w:r>
+        <w:rPr>
+          <w:noProof/>
+        </w:rPr>
         <w:lastRenderedPageBreak/>
         <w:drawing>
           <wp:inline distT="0" distB="0" distL="0" distR="0" wp14:anchorId="1254B210" wp14:editId="563FC071">
@@ -3781,6 +4263,9 @@
         <w:t xml:space="preserve"> </w:t>
       </w:r>
       <w:r>
+        <w:rPr>
+          <w:noProof/>
+        </w:rPr>
         <w:lastRenderedPageBreak/>
         <w:drawing>
           <wp:inline distT="0" distB="0" distL="0" distR="0" wp14:anchorId="34558C17" wp14:editId="0F16B49B">
@@ -3999,6 +4484,9 @@
         <w:pStyle w:val="ListParagraph"/>
       </w:pPr>
       <w:r>
+        <w:rPr>
+          <w:noProof/>
+        </w:rPr>
         <w:lastRenderedPageBreak/>
         <w:drawing>
           <wp:inline distT="0" distB="0" distL="0" distR="0" wp14:anchorId="6158EBEF" wp14:editId="228A0074">
@@ -4042,6 +4530,9 @@
         <w:pStyle w:val="ListParagraph"/>
       </w:pPr>
       <w:r>
+        <w:rPr>
+          <w:noProof/>
+        </w:rPr>
         <w:lastRenderedPageBreak/>
         <w:drawing>
           <wp:inline distT="0" distB="0" distL="0" distR="0" wp14:anchorId="341CB5D4" wp14:editId="3F10DC9B">
@@ -4079,8 +4570,6 @@
           </wp:inline>
         </w:drawing>
       </w:r>
-      <w:bookmarkStart w:id="0" w:name="_GoBack"/>
-      <w:bookmarkEnd w:id="0"/>
     </w:p>
     <w:sectPr>
       <w:pgSz w:w="12240" w:h="15840"/>
@@ -4273,6 +4762,95 @@
     </w:lvl>
   </w:abstractNum>
   <w:abstractNum w:abstractNumId="2">
+    <w:nsid w:val="122B3F37"/>
+    <w:multiLevelType w:val="hybridMultilevel"/>
+    <w:tmpl w:val="9D5072E4"/>
+    <w:lvl w:ilvl="0" w:tplc="02E67A1A">
+      <w:start w:val="1"/>
+      <w:numFmt w:val="lowerLetter"/>
+      <w:lvlText w:val="%1."/>
+      <w:lvlJc w:val="left"/>
+      <w:pPr>
+        <w:ind w:left="1080" w:hanging="360"/>
+      </w:pPr>
+      <w:rPr>
+        <w:rFonts w:hint="default"/>
+      </w:rPr>
+    </w:lvl>
+    <w:lvl w:ilvl="1" w:tplc="04090019" w:tentative="1">
+      <w:start w:val="1"/>
+      <w:numFmt w:val="lowerLetter"/>
+      <w:lvlText w:val="%2."/>
+      <w:lvlJc w:val="left"/>
+      <w:pPr>
+        <w:ind w:left="1800" w:hanging="360"/>
+      </w:pPr>
+    </w:lvl>
+    <w:lvl w:ilvl="2" w:tplc="0409001B" w:tentative="1">
+      <w:start w:val="1"/>
+      <w:numFmt w:val="lowerRoman"/>
+      <w:lvlText w:val="%3."/>
+      <w:lvlJc w:val="right"/>
+      <w:pPr>
+        <w:ind w:left="2520" w:hanging="180"/>
+      </w:pPr>
+    </w:lvl>
+    <w:lvl w:ilvl="3" w:tplc="0409000F" w:tentative="1">
+      <w:start w:val="1"/>
+      <w:numFmt w:val="decimal"/>
+      <w:lvlText w:val="%4."/>
+      <w:lvlJc w:val="left"/>
+      <w:pPr>
+        <w:ind w:left="3240" w:hanging="360"/>
+      </w:pPr>
+    </w:lvl>
+    <w:lvl w:ilvl="4" w:tplc="04090019" w:tentative="1">
+      <w:start w:val="1"/>
+      <w:numFmt w:val="lowerLetter"/>
+      <w:lvlText w:val="%5."/>
+      <w:lvlJc w:val="left"/>
+      <w:pPr>
+        <w:ind w:left="3960" w:hanging="360"/>
+      </w:pPr>
+    </w:lvl>
+    <w:lvl w:ilvl="5" w:tplc="0409001B" w:tentative="1">
+      <w:start w:val="1"/>
+      <w:numFmt w:val="lowerRoman"/>
+      <w:lvlText w:val="%6."/>
+      <w:lvlJc w:val="right"/>
+      <w:pPr>
+        <w:ind w:left="4680" w:hanging="180"/>
+      </w:pPr>
+    </w:lvl>
+    <w:lvl w:ilvl="6" w:tplc="0409000F" w:tentative="1">
+      <w:start w:val="1"/>
+      <w:numFmt w:val="decimal"/>
+      <w:lvlText w:val="%7."/>
+      <w:lvlJc w:val="left"/>
+      <w:pPr>
+        <w:ind w:left="5400" w:hanging="360"/>
+      </w:pPr>
+    </w:lvl>
+    <w:lvl w:ilvl="7" w:tplc="04090019" w:tentative="1">
+      <w:start w:val="1"/>
+      <w:numFmt w:val="lowerLetter"/>
+      <w:lvlText w:val="%8."/>
+      <w:lvlJc w:val="left"/>
+      <w:pPr>
+        <w:ind w:left="6120" w:hanging="360"/>
+      </w:pPr>
+    </w:lvl>
+    <w:lvl w:ilvl="8" w:tplc="0409001B" w:tentative="1">
+      <w:start w:val="1"/>
+      <w:numFmt w:val="lowerRoman"/>
+      <w:lvlText w:val="%9."/>
+      <w:lvlJc w:val="right"/>
+      <w:pPr>
+        <w:ind w:left="6840" w:hanging="180"/>
+      </w:pPr>
+    </w:lvl>
+  </w:abstractNum>
+  <w:abstractNum w:abstractNumId="3">
     <w:nsid w:val="17A954D4"/>
     <w:multiLevelType w:val="hybridMultilevel"/>
     <w:tmpl w:val="9C0CED14"/>
@@ -4361,7 +4939,7 @@
       </w:pPr>
     </w:lvl>
   </w:abstractNum>
-  <w:abstractNum w:abstractNumId="3">
+  <w:abstractNum w:abstractNumId="4">
     <w:nsid w:val="32772C39"/>
     <w:multiLevelType w:val="hybridMultilevel"/>
     <w:tmpl w:val="443C0AB4"/>
@@ -4450,7 +5028,7 @@
       </w:pPr>
     </w:lvl>
   </w:abstractNum>
-  <w:abstractNum w:abstractNumId="4">
+  <w:abstractNum w:abstractNumId="5">
     <w:nsid w:val="35747151"/>
     <w:multiLevelType w:val="hybridMultilevel"/>
     <w:tmpl w:val="E5B27032"/>
@@ -4539,7 +5117,7 @@
       </w:pPr>
     </w:lvl>
   </w:abstractNum>
-  <w:abstractNum w:abstractNumId="5">
+  <w:abstractNum w:abstractNumId="6">
     <w:nsid w:val="3BA018F6"/>
     <w:multiLevelType w:val="hybridMultilevel"/>
     <w:tmpl w:val="DDE2AAD4"/>
@@ -4628,7 +5206,7 @@
       </w:pPr>
     </w:lvl>
   </w:abstractNum>
-  <w:abstractNum w:abstractNumId="6">
+  <w:abstractNum w:abstractNumId="7">
     <w:nsid w:val="3F0307EA"/>
     <w:multiLevelType w:val="hybridMultilevel"/>
     <w:tmpl w:val="8E4C8D7C"/>
@@ -4719,7 +5297,7 @@
       </w:pPr>
     </w:lvl>
   </w:abstractNum>
-  <w:abstractNum w:abstractNumId="7">
+  <w:abstractNum w:abstractNumId="8">
     <w:nsid w:val="58EB68F2"/>
     <w:multiLevelType w:val="hybridMultilevel"/>
     <w:tmpl w:val="537E7CEA"/>
@@ -4808,7 +5386,96 @@
       </w:pPr>
     </w:lvl>
   </w:abstractNum>
-  <w:abstractNum w:abstractNumId="8">
+  <w:abstractNum w:abstractNumId="9">
+    <w:nsid w:val="6A0F0D83"/>
+    <w:multiLevelType w:val="hybridMultilevel"/>
+    <w:tmpl w:val="85D84A98"/>
+    <w:lvl w:ilvl="0" w:tplc="0D8AD8C4">
+      <w:start w:val="1"/>
+      <w:numFmt w:val="lowerLetter"/>
+      <w:lvlText w:val="%1."/>
+      <w:lvlJc w:val="left"/>
+      <w:pPr>
+        <w:ind w:left="1080" w:hanging="360"/>
+      </w:pPr>
+      <w:rPr>
+        <w:rFonts w:hint="default"/>
+      </w:rPr>
+    </w:lvl>
+    <w:lvl w:ilvl="1" w:tplc="04090019" w:tentative="1">
+      <w:start w:val="1"/>
+      <w:numFmt w:val="lowerLetter"/>
+      <w:lvlText w:val="%2."/>
+      <w:lvlJc w:val="left"/>
+      <w:pPr>
+        <w:ind w:left="1800" w:hanging="360"/>
+      </w:pPr>
+    </w:lvl>
+    <w:lvl w:ilvl="2" w:tplc="0409001B" w:tentative="1">
+      <w:start w:val="1"/>
+      <w:numFmt w:val="lowerRoman"/>
+      <w:lvlText w:val="%3."/>
+      <w:lvlJc w:val="right"/>
+      <w:pPr>
+        <w:ind w:left="2520" w:hanging="180"/>
+      </w:pPr>
+    </w:lvl>
+    <w:lvl w:ilvl="3" w:tplc="0409000F" w:tentative="1">
+      <w:start w:val="1"/>
+      <w:numFmt w:val="decimal"/>
+      <w:lvlText w:val="%4."/>
+      <w:lvlJc w:val="left"/>
+      <w:pPr>
+        <w:ind w:left="3240" w:hanging="360"/>
+      </w:pPr>
+    </w:lvl>
+    <w:lvl w:ilvl="4" w:tplc="04090019" w:tentative="1">
+      <w:start w:val="1"/>
+      <w:numFmt w:val="lowerLetter"/>
+      <w:lvlText w:val="%5."/>
+      <w:lvlJc w:val="left"/>
+      <w:pPr>
+        <w:ind w:left="3960" w:hanging="360"/>
+      </w:pPr>
+    </w:lvl>
+    <w:lvl w:ilvl="5" w:tplc="0409001B" w:tentative="1">
+      <w:start w:val="1"/>
+      <w:numFmt w:val="lowerRoman"/>
+      <w:lvlText w:val="%6."/>
+      <w:lvlJc w:val="right"/>
+      <w:pPr>
+        <w:ind w:left="4680" w:hanging="180"/>
+      </w:pPr>
+    </w:lvl>
+    <w:lvl w:ilvl="6" w:tplc="0409000F" w:tentative="1">
+      <w:start w:val="1"/>
+      <w:numFmt w:val="decimal"/>
+      <w:lvlText w:val="%7."/>
+      <w:lvlJc w:val="left"/>
+      <w:pPr>
+        <w:ind w:left="5400" w:hanging="360"/>
+      </w:pPr>
+    </w:lvl>
+    <w:lvl w:ilvl="7" w:tplc="04090019" w:tentative="1">
+      <w:start w:val="1"/>
+      <w:numFmt w:val="lowerLetter"/>
+      <w:lvlText w:val="%8."/>
+      <w:lvlJc w:val="left"/>
+      <w:pPr>
+        <w:ind w:left="6120" w:hanging="360"/>
+      </w:pPr>
+    </w:lvl>
+    <w:lvl w:ilvl="8" w:tplc="0409001B" w:tentative="1">
+      <w:start w:val="1"/>
+      <w:numFmt w:val="lowerRoman"/>
+      <w:lvlText w:val="%9."/>
+      <w:lvlJc w:val="right"/>
+      <w:pPr>
+        <w:ind w:left="6840" w:hanging="180"/>
+      </w:pPr>
+    </w:lvl>
+  </w:abstractNum>
+  <w:abstractNum w:abstractNumId="10">
     <w:nsid w:val="7EC76412"/>
     <w:multiLevelType w:val="hybridMultilevel"/>
     <w:tmpl w:val="2682D182"/>
@@ -4898,7 +5565,7 @@
     </w:lvl>
   </w:abstractNum>
   <w:num w:numId="1">
-    <w:abstractNumId w:val="5"/>
+    <w:abstractNumId w:val="6"/>
   </w:num>
   <w:num w:numId="2">
     <w:abstractNumId w:val="0"/>
@@ -4907,22 +5574,28 @@
     <w:abstractNumId w:val="1"/>
   </w:num>
   <w:num w:numId="4">
+    <w:abstractNumId w:val="3"/>
+  </w:num>
+  <w:num w:numId="5">
+    <w:abstractNumId w:val="8"/>
+  </w:num>
+  <w:num w:numId="6">
+    <w:abstractNumId w:val="7"/>
+  </w:num>
+  <w:num w:numId="7">
+    <w:abstractNumId w:val="4"/>
+  </w:num>
+  <w:num w:numId="8">
+    <w:abstractNumId w:val="5"/>
+  </w:num>
+  <w:num w:numId="9">
+    <w:abstractNumId w:val="10"/>
+  </w:num>
+  <w:num w:numId="10">
     <w:abstractNumId w:val="2"/>
   </w:num>
-  <w:num w:numId="5">
-    <w:abstractNumId w:val="7"/>
-  </w:num>
-  <w:num w:numId="6">
-    <w:abstractNumId w:val="6"/>
-  </w:num>
-  <w:num w:numId="7">
-    <w:abstractNumId w:val="3"/>
-  </w:num>
-  <w:num w:numId="8">
-    <w:abstractNumId w:val="4"/>
-  </w:num>
-  <w:num w:numId="9">
-    <w:abstractNumId w:val="8"/>
+  <w:num w:numId="11">
+    <w:abstractNumId w:val="9"/>
   </w:num>
 </w:numbering>
 </file>
@@ -5144,8 +5817,8 @@
       <w:contextualSpacing/>
     </w:pPr>
   </w:style>
-  <w:style w:type="paragraph" w:customStyle="1" w:styleId="subtitle">
-    <w:name w:val="subtitle"/>
+  <w:style w:type="paragraph" w:customStyle="1" w:styleId="Subtitle1">
+    <w:name w:val="Subtitle1"/>
     <w:basedOn w:val="Normal"/>
     <w:rsid w:val="007C561F"/>
     <w:pPr>
@@ -5460,8 +6133,8 @@
       <w:contextualSpacing/>
     </w:pPr>
   </w:style>
-  <w:style w:type="paragraph" w:customStyle="1" w:styleId="subtitle">
-    <w:name w:val="subtitle"/>
+  <w:style w:type="paragraph" w:customStyle="1" w:styleId="Subtitle1">
+    <w:name w:val="Subtitle1"/>
     <w:basedOn w:val="Normal"/>
     <w:rsid w:val="007C561F"/>
     <w:pPr>

</xml_diff>